<commit_message>
Changes related to Richard Winston Review to info files and a few output files
</commit_message>
<xml_diff>
--- a/GSFLOW/word_files/GSFLOW_Release_Notes_2.1.0.docx
+++ b/GSFLOW/word_files/GSFLOW_Release_Notes_2.1.0.docx
@@ -269,8 +269,6 @@
         </w:rPr>
         <w:t>2</w:t>
       </w:r>
-      <w:bookmarkStart w:id="0" w:name="_GoBack"/>
-      <w:bookmarkEnd w:id="0"/>
       <w:r>
         <w:rPr>
           <w:rStyle w:val="Strong"/>
@@ -3735,7 +3733,15 @@
         <w:rPr>
           <w:sz w:val="24"/>
         </w:rPr>
-        <w:t xml:space="preserve">seven </w:t>
+        <w:t>eleven</w:t>
+      </w:r>
+      <w:bookmarkStart w:id="0" w:name="_GoBack"/>
+      <w:bookmarkEnd w:id="0"/>
+      <w:r>
+        <w:rPr>
+          <w:sz w:val="24"/>
+        </w:rPr>
+        <w:t xml:space="preserve"> </w:t>
       </w:r>
       <w:r>
         <w:rPr>
@@ -18586,7 +18592,21 @@
           <w:sz w:val="24"/>
           <w:szCs w:val="24"/>
         </w:rPr>
-        <w:t>This aption simulates root water uptake using a capillary gradient between</w:t>
+        <w:t xml:space="preserve">This </w:t>
+      </w:r>
+      <w:r>
+        <w:rPr>
+          <w:sz w:val="24"/>
+          <w:szCs w:val="24"/>
+        </w:rPr>
+        <w:t>o</w:t>
+      </w:r>
+      <w:r>
+        <w:rPr>
+          <w:sz w:val="24"/>
+          <w:szCs w:val="24"/>
+        </w:rPr>
+        <w:t>ption simulates root water uptake using a capillary gradient between</w:t>
       </w:r>
       <w:r>
         <w:rPr>
@@ -70563,7 +70583,7 @@
 </file>
 
 <file path=customXml/itemProps1.xml><?xml version="1.0" encoding="utf-8"?>
-<ds:datastoreItem xmlns:ds="http://schemas.openxmlformats.org/officeDocument/2006/customXml" ds:itemID="{20E1AA9A-C2F2-48A5-B8A8-31338EA88393}">
+<ds:datastoreItem xmlns:ds="http://schemas.openxmlformats.org/officeDocument/2006/customXml" ds:itemID="{B7958730-F48F-4309-A1CC-B3350FF65CB7}">
   <ds:schemaRefs>
     <ds:schemaRef ds:uri="http://schemas.openxmlformats.org/officeDocument/2006/bibliography"/>
   </ds:schemaRefs>

</xml_diff>